<commit_message>
updated slides and docs
</commit_message>
<xml_diff>
--- a/lab-source/00-exercise-guide.docx
+++ b/lab-source/00-exercise-guide.docx
@@ -17,7 +17,7 @@
           <w:szCs w:val="56"/>
           <w:rtl w:val="0"/>
         </w:rPr>
-        <w:t xml:space="preserve">Exercise Guide CLO 2020</w:t>
+        <w:t xml:space="preserve">Exercise Guide CLO 2021</w:t>
       </w:r>
     </w:p>
     <w:p>
@@ -34,7 +34,7 @@
           <w:rtl w:val="0"/>
         </w:rPr>
         <w:br w:type="textWrapping"/>
-        <w:t xml:space="preserve">VirtualBox VM: https://oxclo.s3-eu-west-1.amazonaws.com/oxclo2020.ova</w:t>
+        <w:t xml:space="preserve">VirtualBox VM: https://oxclo.s3-eu-west-1.amazonaws.com/oxclo2021.ova</w:t>
       </w:r>
       <w:r>
         <w:rPr>
@@ -308,6 +308,48 @@
               <w:rPr>
                 <w:rtl w:val="0"/>
               </w:rPr>
+              <w:t xml:space="preserve">0 </w:t>
+            </w:r>
+          </w:p>
+          <w:p>
+            <w:pPr>
+              <w:jc w:val="center"/>
+              <w:rPr/>
+            </w:pPr>
+            <w:r>
+              <w:rPr>
+                <w:rtl w:val="0"/>
+              </w:rPr>
+            </w:r>
+          </w:p>
+        </w:tc>
+        <w:tc>
+          <w:tcPr/>
+          <w:p>
+            <w:pPr>
+              <w:rPr/>
+            </w:pPr>
+            <w:r>
+              <w:rPr>
+                <w:rtl w:val="0"/>
+              </w:rPr>
+              <w:t xml:space="preserve">Trying out the VM and using Lambda Calculus in Python</w:t>
+            </w:r>
+          </w:p>
+        </w:tc>
+      </w:tr>
+      <w:tr>
+        <w:tc>
+          <w:tcPr/>
+          <w:p>
+            <w:pPr>
+              <w:jc w:val="center"/>
+              <w:rPr/>
+            </w:pPr>
+            <w:r>
+              <w:rPr>
+                <w:rtl w:val="0"/>
+              </w:rPr>
               <w:t xml:space="preserve">1</w:t>
             </w:r>
           </w:p>
@@ -322,7 +364,7 @@
               <w:rPr>
                 <w:rtl w:val="0"/>
               </w:rPr>
-              <w:t xml:space="preserve"> Getting Started with Amazon AWS / EC2</w:t>
+              <w:t xml:space="preserve">Getting Started with Amazon AWS / EC2</w:t>
             </w:r>
           </w:p>
           <w:p>
@@ -764,7 +806,7 @@
       </w:r>
     </w:p>
     <w:sectPr>
-      <w:pgSz w:h="16840" w:w="11900"/>
+      <w:pgSz w:h="16840" w:w="11900" w:orient="portrait"/>
       <w:pgMar w:bottom="1080" w:top="1080" w:left="1440" w:right="1440" w:header="720" w:footer="720"/>
       <w:pgNumType w:start="1"/>
     </w:sectPr>

</xml_diff>